<commit_message>
Grad-CAM and Occlusion output format updates. Updated Final Report.
</commit_message>
<xml_diff>
--- a/Final report.docx
+++ b/Final report.docx
@@ -28,10 +28,7 @@
       </w:r>
       <w:proofErr w:type="spellEnd"/>
       <w:r>
-        <w:t xml:space="preserve"> link: </w:t>
-      </w:r>
-      <w:r>
-        <w:t>https://github.com/GeeBcodes/AI-Image-Processing-Classification</w:t>
+        <w:t xml:space="preserve"> link: https://github.com/GeeBcodes/AI-Image-Processing-Classification</w:t>
       </w:r>
     </w:p>
     <w:p/>
@@ -181,6 +178,204 @@
       <w:proofErr w:type="spellEnd"/>
       <w:r>
         <w:t xml:space="preserve"> program as well as implement a modified version with 3 different filters suggested by AI and an additional filter of my own.</w:t>
+      </w:r>
+    </w:p>
+    <w:p/>
+    <w:p/>
+    <w:p>
+      <w:pPr>
+        <w:rPr>
+          <w:b/>
+          <w:bCs/>
+        </w:rPr>
+      </w:pPr>
+      <w:r>
+        <w:rPr>
+          <w:b/>
+          <w:bCs/>
+        </w:rPr>
+        <w:t>Update:</w:t>
+      </w:r>
+    </w:p>
+    <w:p>
+      <w:r>
+        <w:t xml:space="preserve">Continuing to work on this assignment, I was able to successfully implement Grad-CAM and Image Occlusions. I have tested an additional three images and have recorded the </w:t>
+      </w:r>
+      <w:proofErr w:type="gramStart"/>
+      <w:r>
+        <w:t>top-3</w:t>
+      </w:r>
+      <w:proofErr w:type="gramEnd"/>
+      <w:r>
+        <w:t xml:space="preserve"> predictions below. My Observation on Grad-CAM implementation is that the classifier seems to focus on the center of the image</w:t>
+      </w:r>
+      <w:r>
+        <w:t xml:space="preserve"> and sometimes seemingly on the eyes. However, I noticed with test1.jpg </w:t>
+      </w:r>
+      <w:r>
+        <w:t xml:space="preserve">the </w:t>
+      </w:r>
+      <w:r>
+        <w:lastRenderedPageBreak/>
+        <w:t xml:space="preserve">Grad-CAM didn’t focus much on the animal. In this test, much of the focus was just above the animal. That area has a lot of </w:t>
+      </w:r>
+      <w:proofErr w:type="gramStart"/>
+      <w:r>
+        <w:t>contrast</w:t>
+      </w:r>
+      <w:proofErr w:type="gramEnd"/>
+      <w:r>
+        <w:t xml:space="preserve"> so maybe that’s what caught the focus of the Grad-CAM.</w:t>
+      </w:r>
+    </w:p>
+    <w:p>
+      <w:r>
+        <w:t>As it pertains to occlusion, I will continue working on my implementation</w:t>
+      </w:r>
+      <w:r>
+        <w:t xml:space="preserve"> to provide </w:t>
+      </w:r>
+      <w:proofErr w:type="gramStart"/>
+      <w:r>
+        <w:t>a more accurate feedback of their effectiveness</w:t>
+      </w:r>
+      <w:proofErr w:type="gramEnd"/>
+      <w:r>
+        <w:t xml:space="preserve"> with Grad-CAM.</w:t>
+      </w:r>
+    </w:p>
+    <w:p/>
+    <w:p>
+      <w:proofErr w:type="gramStart"/>
+      <w:r>
+        <w:t>Top-3</w:t>
+      </w:r>
+      <w:proofErr w:type="gramEnd"/>
+      <w:r>
+        <w:t xml:space="preserve"> Predictions</w:t>
+      </w:r>
+      <w:r>
+        <w:t>(test2.jpg)</w:t>
+      </w:r>
+      <w:r>
+        <w:t>:</w:t>
+      </w:r>
+    </w:p>
+    <w:p>
+      <w:r>
+        <w:t xml:space="preserve">1: </w:t>
+      </w:r>
+      <w:proofErr w:type="spellStart"/>
+      <w:r>
+        <w:t>black_grouse</w:t>
+      </w:r>
+      <w:proofErr w:type="spellEnd"/>
+      <w:r>
+        <w:t xml:space="preserve"> (0.19)</w:t>
+      </w:r>
+    </w:p>
+    <w:p>
+      <w:r>
+        <w:t>2: hen (0.09)</w:t>
+      </w:r>
+    </w:p>
+    <w:p>
+      <w:r>
+        <w:t>3: cock (0.04)</w:t>
+      </w:r>
+    </w:p>
+    <w:p/>
+    <w:p>
+      <w:proofErr w:type="gramStart"/>
+      <w:r>
+        <w:t>Top-3</w:t>
+      </w:r>
+      <w:proofErr w:type="gramEnd"/>
+      <w:r>
+        <w:t xml:space="preserve"> Predictions</w:t>
+      </w:r>
+      <w:r>
+        <w:t>(test3.jpg)</w:t>
+      </w:r>
+      <w:r>
+        <w:t>:</w:t>
+      </w:r>
+    </w:p>
+    <w:p>
+      <w:r>
+        <w:t>1: koala (0.87)</w:t>
+      </w:r>
+    </w:p>
+    <w:p>
+      <w:r>
+        <w:t xml:space="preserve">2: </w:t>
+      </w:r>
+      <w:proofErr w:type="spellStart"/>
+      <w:r>
+        <w:t>fox_squirrel</w:t>
+      </w:r>
+      <w:proofErr w:type="spellEnd"/>
+      <w:r>
+        <w:t xml:space="preserve"> (0.02)</w:t>
+      </w:r>
+    </w:p>
+    <w:p>
+      <w:r>
+        <w:t>3: wombat (0.01)</w:t>
+      </w:r>
+    </w:p>
+    <w:p/>
+    <w:p>
+      <w:proofErr w:type="gramStart"/>
+      <w:r>
+        <w:t>Top-3</w:t>
+      </w:r>
+      <w:proofErr w:type="gramEnd"/>
+      <w:r>
+        <w:t xml:space="preserve"> Predictions</w:t>
+      </w:r>
+      <w:r>
+        <w:t>(test4.jpg)</w:t>
+      </w:r>
+      <w:r>
+        <w:t>:</w:t>
+      </w:r>
+    </w:p>
+    <w:p>
+      <w:r>
+        <w:t>1: sorrel (0.11)</w:t>
+      </w:r>
+    </w:p>
+    <w:p>
+      <w:r>
+        <w:t>2: Saluki (0.10)</w:t>
+      </w:r>
+    </w:p>
+    <w:p>
+      <w:r>
+        <w:t xml:space="preserve">3: </w:t>
+      </w:r>
+      <w:proofErr w:type="spellStart"/>
+      <w:r>
+        <w:t>Arabian_camel</w:t>
+      </w:r>
+      <w:proofErr w:type="spellEnd"/>
+      <w:r>
+        <w:t xml:space="preserve"> (0.06)</w:t>
+      </w:r>
+    </w:p>
+    <w:p/>
+    <w:p>
+      <w:r>
+        <w:t xml:space="preserve">Side Note: I need to work on the way WSL accesses my file system. Currently </w:t>
+      </w:r>
+      <w:proofErr w:type="gramStart"/>
+      <w:r>
+        <w:t>its</w:t>
+      </w:r>
+      <w:proofErr w:type="gramEnd"/>
+      <w:r>
+        <w:t xml:space="preserve"> cause very slow performance on my machine that makes it very time-consuming to run the code and make updates as necessary.</w:t>
       </w:r>
     </w:p>
     <w:sectPr>

</xml_diff>